<commit_message>
finish adding procedure for the project
</commit_message>
<xml_diff>
--- a/Taipei Real Estate Prediction Procedure.docx
+++ b/Taipei Real Estate Prediction Procedure.docx
@@ -21,40 +21,49 @@
         </w:rPr>
         <w:t>Taipei Real Estate Prediction</w:t>
       </w:r>
-    </w:p>
-    <w:p>
-      <w:pPr>
-        <w:spacing w:line="360" w:lineRule="auto"/>
+      <w:r>
         <w:rPr>
           <w:rFonts w:cstheme="minorHAnsi"/>
           <w:b/>
           <w:sz w:val="28"/>
           <w:szCs w:val="28"/>
         </w:rPr>
-      </w:pPr>
-      <w:r>
-        <w:rPr>
-          <w:rFonts w:cstheme="minorHAnsi" w:hint="eastAsia"/>
-          <w:b/>
-          <w:szCs w:val="24"/>
-        </w:rPr>
-        <w:t>P</w:t>
-      </w:r>
-      <w:r>
-        <w:rPr>
-          <w:rFonts w:cstheme="minorHAnsi"/>
-          <w:b/>
-          <w:szCs w:val="24"/>
-        </w:rPr>
-        <w:t>rocedure</w:t>
-      </w:r>
-      <w:r>
+        <w:t xml:space="preserve"> (ML part)</w:t>
+      </w:r>
+    </w:p>
+    <w:p>
+      <w:pPr>
+        <w:spacing w:line="360" w:lineRule="auto"/>
         <w:rPr>
           <w:rFonts w:cstheme="minorHAnsi"/>
           <w:b/>
           <w:sz w:val="28"/>
           <w:szCs w:val="28"/>
         </w:rPr>
+      </w:pPr>
+      <w:r>
+        <w:rPr>
+          <w:rFonts w:cstheme="minorHAnsi" w:hint="eastAsia"/>
+          <w:b/>
+          <w:szCs w:val="24"/>
+        </w:rPr>
+        <w:t>P</w:t>
+      </w:r>
+      <w:r>
+        <w:rPr>
+          <w:rFonts w:cstheme="minorHAnsi"/>
+          <w:b/>
+          <w:szCs w:val="24"/>
+        </w:rPr>
+        <w:t>rocedure</w:t>
+      </w:r>
+      <w:r>
+        <w:rPr>
+          <w:rFonts w:cstheme="minorHAnsi"/>
+          <w:b/>
+          <w:sz w:val="28"/>
+          <w:szCs w:val="28"/>
+        </w:rPr>
         <w:t>:</w:t>
       </w:r>
     </w:p>
@@ -245,14 +254,416 @@
     </w:p>
     <w:p>
       <w:pPr>
-        <w:spacing w:line="360" w:lineRule="auto"/>
+        <w:pStyle w:val="a3"/>
+        <w:numPr>
+          <w:ilvl w:val="0"/>
+          <w:numId w:val="1"/>
+        </w:numPr>
+        <w:spacing w:line="360" w:lineRule="auto"/>
+        <w:ind w:leftChars="0"/>
+        <w:rPr>
+          <w:rFonts w:cstheme="minorHAnsi"/>
+          <w:szCs w:val="24"/>
+        </w:rPr>
+      </w:pPr>
+      <w:r>
+        <w:rPr>
+          <w:rFonts w:cstheme="minorHAnsi"/>
+          <w:szCs w:val="24"/>
+        </w:rPr>
+        <w:t>Feature engineering (most time consuming)</w:t>
+      </w:r>
+    </w:p>
+    <w:p>
+      <w:pPr>
+        <w:pStyle w:val="a3"/>
+        <w:numPr>
+          <w:ilvl w:val="1"/>
+          <w:numId w:val="1"/>
+        </w:numPr>
+        <w:spacing w:line="360" w:lineRule="auto"/>
+        <w:ind w:leftChars="0"/>
+        <w:rPr>
+          <w:rFonts w:cstheme="minorHAnsi"/>
+          <w:szCs w:val="24"/>
+        </w:rPr>
+      </w:pPr>
+      <w:r>
+        <w:rPr>
+          <w:rFonts w:cstheme="minorHAnsi"/>
+          <w:szCs w:val="24"/>
+        </w:rPr>
+        <w:t>Create/delete variables</w:t>
+      </w:r>
+    </w:p>
+    <w:p>
+      <w:pPr>
+        <w:pStyle w:val="a3"/>
+        <w:numPr>
+          <w:ilvl w:val="1"/>
+          <w:numId w:val="1"/>
+        </w:numPr>
+        <w:spacing w:line="360" w:lineRule="auto"/>
+        <w:ind w:leftChars="0"/>
+        <w:rPr>
+          <w:rFonts w:cstheme="minorHAnsi"/>
+          <w:szCs w:val="24"/>
+        </w:rPr>
+      </w:pPr>
+      <w:r>
+        <w:rPr>
+          <w:rFonts w:cstheme="minorHAnsi"/>
+          <w:szCs w:val="24"/>
+        </w:rPr>
+        <w:t>See if variables contain similar categorical values</w:t>
+      </w:r>
+    </w:p>
+    <w:p>
+      <w:pPr>
+        <w:pStyle w:val="a3"/>
+        <w:numPr>
+          <w:ilvl w:val="0"/>
+          <w:numId w:val="1"/>
+        </w:numPr>
+        <w:spacing w:line="360" w:lineRule="auto"/>
+        <w:ind w:leftChars="0"/>
+        <w:rPr>
+          <w:rFonts w:cstheme="minorHAnsi"/>
+          <w:szCs w:val="24"/>
+        </w:rPr>
+      </w:pPr>
+      <w:r>
+        <w:rPr>
+          <w:rFonts w:cstheme="minorHAnsi"/>
+          <w:szCs w:val="24"/>
+        </w:rPr>
+        <w:t>Outliers removal</w:t>
+      </w:r>
+    </w:p>
+    <w:p>
+      <w:pPr>
+        <w:pStyle w:val="a3"/>
+        <w:numPr>
+          <w:ilvl w:val="0"/>
+          <w:numId w:val="1"/>
+        </w:numPr>
+        <w:spacing w:line="360" w:lineRule="auto"/>
+        <w:ind w:leftChars="0"/>
         <w:rPr>
           <w:rFonts w:cstheme="minorHAnsi" w:hint="eastAsia"/>
           <w:szCs w:val="24"/>
         </w:rPr>
       </w:pPr>
+      <w:r>
+        <w:rPr>
+          <w:rFonts w:cstheme="minorHAnsi"/>
+          <w:szCs w:val="24"/>
+        </w:rPr>
+        <w:t xml:space="preserve">Check assumptions on dependent variable (stat big four – normality, </w:t>
+      </w:r>
+      <w:proofErr w:type="spellStart"/>
+      <w:r>
+        <w:rPr>
+          <w:rFonts w:cstheme="minorHAnsi"/>
+          <w:szCs w:val="24"/>
+        </w:rPr>
+        <w:t>QQplot</w:t>
+      </w:r>
+      <w:proofErr w:type="spellEnd"/>
+      <w:r>
+        <w:rPr>
+          <w:rFonts w:cstheme="minorHAnsi"/>
+          <w:szCs w:val="24"/>
+        </w:rPr>
+        <w:t>, residual plot, outlier plot)</w:t>
+      </w:r>
+    </w:p>
+    <w:p>
+      <w:pPr>
+        <w:pStyle w:val="a3"/>
+        <w:numPr>
+          <w:ilvl w:val="1"/>
+          <w:numId w:val="1"/>
+        </w:numPr>
+        <w:spacing w:line="360" w:lineRule="auto"/>
+        <w:ind w:leftChars="0"/>
+        <w:rPr>
+          <w:rFonts w:cstheme="minorHAnsi"/>
+          <w:szCs w:val="24"/>
+        </w:rPr>
+      </w:pPr>
+      <w:r>
+        <w:rPr>
+          <w:rFonts w:cstheme="minorHAnsi"/>
+          <w:szCs w:val="24"/>
+        </w:rPr>
+        <w:t>If assumption fails, try to apply different transformations. For example, log transformation.</w:t>
+      </w:r>
+    </w:p>
+    <w:p>
+      <w:pPr>
+        <w:pStyle w:val="a3"/>
+        <w:numPr>
+          <w:ilvl w:val="0"/>
+          <w:numId w:val="1"/>
+        </w:numPr>
+        <w:spacing w:line="360" w:lineRule="auto"/>
+        <w:ind w:leftChars="0"/>
+        <w:rPr>
+          <w:rFonts w:cstheme="minorHAnsi"/>
+          <w:szCs w:val="24"/>
+        </w:rPr>
+      </w:pPr>
+      <w:r>
+        <w:rPr>
+          <w:rFonts w:cstheme="minorHAnsi"/>
+          <w:szCs w:val="24"/>
+        </w:rPr>
+        <w:t>Model fitting</w:t>
+      </w:r>
+    </w:p>
+    <w:p>
+      <w:pPr>
+        <w:pStyle w:val="a3"/>
+        <w:numPr>
+          <w:ilvl w:val="1"/>
+          <w:numId w:val="1"/>
+        </w:numPr>
+        <w:spacing w:line="360" w:lineRule="auto"/>
+        <w:ind w:leftChars="0"/>
+        <w:rPr>
+          <w:rFonts w:cstheme="minorHAnsi"/>
+          <w:szCs w:val="24"/>
+        </w:rPr>
+      </w:pPr>
+      <w:r>
+        <w:rPr>
+          <w:rFonts w:cstheme="minorHAnsi"/>
+          <w:szCs w:val="24"/>
+        </w:rPr>
+        <w:t xml:space="preserve">Export </w:t>
+      </w:r>
+      <w:r>
+        <w:rPr>
+          <w:rFonts w:cstheme="minorHAnsi"/>
+          <w:szCs w:val="24"/>
+        </w:rPr>
+        <w:t xml:space="preserve">trained </w:t>
+      </w:r>
+      <w:r>
+        <w:rPr>
+          <w:rFonts w:cstheme="minorHAnsi"/>
+          <w:szCs w:val="24"/>
+        </w:rPr>
+        <w:t xml:space="preserve">model </w:t>
+      </w:r>
+      <w:r>
+        <w:rPr>
+          <w:rFonts w:cstheme="minorHAnsi"/>
+          <w:szCs w:val="24"/>
+        </w:rPr>
+        <w:t>in pickle format</w:t>
+      </w:r>
+    </w:p>
+    <w:p>
+      <w:pPr>
+        <w:pStyle w:val="a3"/>
+        <w:numPr>
+          <w:ilvl w:val="1"/>
+          <w:numId w:val="1"/>
+        </w:numPr>
+        <w:spacing w:line="360" w:lineRule="auto"/>
+        <w:ind w:leftChars="0"/>
+        <w:rPr>
+          <w:rFonts w:cstheme="minorHAnsi"/>
+          <w:szCs w:val="24"/>
+        </w:rPr>
+      </w:pPr>
+      <w:r>
+        <w:rPr>
+          <w:rFonts w:cstheme="minorHAnsi"/>
+          <w:szCs w:val="24"/>
+        </w:rPr>
+        <w:t>Export other needed pickle files</w:t>
+      </w:r>
+      <w:r>
+        <w:rPr>
+          <w:rFonts w:cstheme="minorHAnsi" w:hint="eastAsia"/>
+          <w:szCs w:val="24"/>
+        </w:rPr>
+        <w:t>,</w:t>
+      </w:r>
+      <w:r>
+        <w:rPr>
+          <w:rFonts w:cstheme="minorHAnsi"/>
+          <w:szCs w:val="24"/>
+        </w:rPr>
+        <w:t xml:space="preserve"> such as locations</w:t>
+      </w:r>
+    </w:p>
+    <w:p>
+      <w:pPr>
+        <w:pStyle w:val="a3"/>
+        <w:numPr>
+          <w:ilvl w:val="0"/>
+          <w:numId w:val="1"/>
+        </w:numPr>
+        <w:spacing w:line="360" w:lineRule="auto"/>
+        <w:ind w:leftChars="0"/>
+        <w:rPr>
+          <w:rFonts w:cstheme="minorHAnsi"/>
+          <w:szCs w:val="24"/>
+        </w:rPr>
+      </w:pPr>
+      <w:r>
+        <w:rPr>
+          <w:rFonts w:cstheme="minorHAnsi"/>
+          <w:szCs w:val="24"/>
+        </w:rPr>
+        <w:t>Built website using flask</w:t>
+      </w:r>
+    </w:p>
+    <w:p>
+      <w:pPr>
+        <w:pStyle w:val="a3"/>
+        <w:numPr>
+          <w:ilvl w:val="1"/>
+          <w:numId w:val="1"/>
+        </w:numPr>
+        <w:spacing w:line="360" w:lineRule="auto"/>
+        <w:ind w:leftChars="0"/>
+        <w:rPr>
+          <w:rFonts w:cstheme="minorHAnsi"/>
+          <w:szCs w:val="24"/>
+        </w:rPr>
+      </w:pPr>
+      <w:r>
+        <w:rPr>
+          <w:rFonts w:cstheme="minorHAnsi"/>
+          <w:szCs w:val="24"/>
+        </w:rPr>
+        <w:t>Html in templates folder</w:t>
+      </w:r>
+    </w:p>
+    <w:p>
+      <w:pPr>
+        <w:pStyle w:val="a3"/>
+        <w:numPr>
+          <w:ilvl w:val="1"/>
+          <w:numId w:val="1"/>
+        </w:numPr>
+        <w:spacing w:line="360" w:lineRule="auto"/>
+        <w:ind w:leftChars="0"/>
+        <w:rPr>
+          <w:rFonts w:cstheme="minorHAnsi"/>
+          <w:szCs w:val="24"/>
+        </w:rPr>
+      </w:pPr>
+      <w:r>
+        <w:rPr>
+          <w:rFonts w:cstheme="minorHAnsi"/>
+          <w:szCs w:val="24"/>
+        </w:rPr>
+        <w:t>Flask app</w:t>
+      </w:r>
+    </w:p>
+    <w:p>
+      <w:pPr>
+        <w:pStyle w:val="a3"/>
+        <w:numPr>
+          <w:ilvl w:val="1"/>
+          <w:numId w:val="1"/>
+        </w:numPr>
+        <w:spacing w:line="360" w:lineRule="auto"/>
+        <w:ind w:leftChars="0"/>
+        <w:rPr>
+          <w:rFonts w:cstheme="minorHAnsi"/>
+          <w:szCs w:val="24"/>
+        </w:rPr>
+      </w:pPr>
+      <w:r>
+        <w:rPr>
+          <w:rFonts w:cstheme="minorHAnsi"/>
+          <w:szCs w:val="24"/>
+        </w:rPr>
+        <w:lastRenderedPageBreak/>
+        <w:t>Background image in static folder</w:t>
+      </w:r>
+    </w:p>
+    <w:p>
+      <w:pPr>
+        <w:pStyle w:val="a3"/>
+        <w:numPr>
+          <w:ilvl w:val="0"/>
+          <w:numId w:val="1"/>
+        </w:numPr>
+        <w:spacing w:line="360" w:lineRule="auto"/>
+        <w:ind w:leftChars="0"/>
+        <w:rPr>
+          <w:rFonts w:cstheme="minorHAnsi"/>
+          <w:szCs w:val="24"/>
+        </w:rPr>
+      </w:pPr>
+      <w:r>
+        <w:rPr>
+          <w:rFonts w:cstheme="minorHAnsi"/>
+          <w:szCs w:val="24"/>
+        </w:rPr>
+        <w:t>Deploy on Heroku</w:t>
+      </w:r>
+    </w:p>
+    <w:p>
+      <w:pPr>
+        <w:pStyle w:val="a3"/>
+        <w:numPr>
+          <w:ilvl w:val="1"/>
+          <w:numId w:val="1"/>
+        </w:numPr>
+        <w:spacing w:line="360" w:lineRule="auto"/>
+        <w:ind w:leftChars="0"/>
+        <w:rPr>
+          <w:rFonts w:cstheme="minorHAnsi"/>
+          <w:szCs w:val="24"/>
+        </w:rPr>
+      </w:pPr>
+      <w:r>
+        <w:rPr>
+          <w:rFonts w:cstheme="minorHAnsi"/>
+          <w:szCs w:val="24"/>
+        </w:rPr>
+        <w:t xml:space="preserve">Need to upload all the code and requirements on </w:t>
+      </w:r>
+      <w:proofErr w:type="spellStart"/>
+      <w:r>
+        <w:rPr>
+          <w:rFonts w:cstheme="minorHAnsi"/>
+          <w:szCs w:val="24"/>
+        </w:rPr>
+        <w:t>github</w:t>
+      </w:r>
       <w:bookmarkStart w:id="0" w:name="_GoBack"/>
       <w:bookmarkEnd w:id="0"/>
+      <w:proofErr w:type="spellEnd"/>
+    </w:p>
+    <w:p>
+      <w:pPr>
+        <w:pStyle w:val="a3"/>
+        <w:spacing w:line="360" w:lineRule="auto"/>
+        <w:ind w:leftChars="0" w:left="960"/>
+        <w:rPr>
+          <w:rFonts w:cstheme="minorHAnsi" w:hint="eastAsia"/>
+          <w:szCs w:val="24"/>
+        </w:rPr>
+      </w:pPr>
+    </w:p>
+    <w:p>
+      <w:pPr>
+        <w:spacing w:line="360" w:lineRule="auto"/>
+        <w:rPr>
+          <w:rFonts w:cstheme="minorHAnsi"/>
+          <w:szCs w:val="24"/>
+        </w:rPr>
+      </w:pPr>
     </w:p>
     <w:sectPr>
       <w:pgSz w:w="11906" w:h="16838"/>
@@ -264,9 +675,133 @@
 </w:document>
 </file>
 
+<file path=word/endnotes.xml><?xml version="1.0" encoding="utf-8"?>
+<w:endnotes xmlns:wpc="http://schemas.microsoft.com/office/word/2010/wordprocessingCanvas" xmlns:cx="http://schemas.microsoft.com/office/drawing/2014/chartex" xmlns:cx1="http://schemas.microsoft.com/office/drawing/2015/9/8/chartex" xmlns:cx2="http://schemas.microsoft.com/office/drawing/2015/10/21/chartex" xmlns:cx3="http://schemas.microsoft.com/office/drawing/2016/5/9/chartex" xmlns:cx4="http://schemas.microsoft.com/office/drawing/2016/5/10/chartex" xmlns:cx5="http://schemas.microsoft.com/office/drawing/2016/5/11/chartex" xmlns:cx6="http://schemas.microsoft.com/office/drawing/2016/5/12/chartex" xmlns:cx7="http://schemas.microsoft.com/office/drawing/2016/5/13/chartex" xmlns:cx8="http://schemas.microsoft.com/office/drawing/2016/5/14/chartex" xmlns:mc="http://schemas.openxmlformats.org/markup-compatibility/2006" xmlns:aink="http://schemas.microsoft.com/office/drawing/2016/ink" xmlns:am3d="http://schemas.microsoft.com/office/drawing/2017/model3d" xmlns:o="urn:schemas-microsoft-com:office:office" xmlns:r="http://schemas.openxmlformats.org/officeDocument/2006/relationships" xmlns:m="http://schemas.openxmlformats.org/officeDocument/2006/math" xmlns:v="urn:schemas-microsoft-com:vml" xmlns:wp14="http://schemas.microsoft.com/office/word/2010/wordprocessingDrawing" xmlns:wp="http://schemas.openxmlformats.org/drawingml/2006/wordprocessingDrawing" xmlns:w10="urn:schemas-microsoft-com:office:word" xmlns:w="http://schemas.openxmlformats.org/wordprocessingml/2006/main" xmlns:w14="http://schemas.microsoft.com/office/word/2010/wordml" xmlns:w15="http://schemas.microsoft.com/office/word/2012/wordml" xmlns:w16cid="http://schemas.microsoft.com/office/word/2016/wordml/cid" xmlns:w16se="http://schemas.microsoft.com/office/word/2015/wordml/symex" xmlns:wpg="http://schemas.microsoft.com/office/word/2010/wordprocessingGroup" xmlns:wpi="http://schemas.microsoft.com/office/word/2010/wordprocessingInk" xmlns:wne="http://schemas.microsoft.com/office/word/2006/wordml" xmlns:wps="http://schemas.microsoft.com/office/word/2010/wordprocessingShape" mc:Ignorable="w14 w15 w16se w16cid wp14">
+  <w:endnote w:type="separator" w:id="-1">
+    <w:p>
+      <w:r>
+        <w:separator/>
+      </w:r>
+    </w:p>
+  </w:endnote>
+  <w:endnote w:type="continuationSeparator" w:id="0">
+    <w:p>
+      <w:r>
+        <w:continuationSeparator/>
+      </w:r>
+    </w:p>
+  </w:endnote>
+</w:endnotes>
+</file>
+
+<file path=word/footnotes.xml><?xml version="1.0" encoding="utf-8"?>
+<w:footnotes xmlns:wpc="http://schemas.microsoft.com/office/word/2010/wordprocessingCanvas" xmlns:cx="http://schemas.microsoft.com/office/drawing/2014/chartex" xmlns:cx1="http://schemas.microsoft.com/office/drawing/2015/9/8/chartex" xmlns:cx2="http://schemas.microsoft.com/office/drawing/2015/10/21/chartex" xmlns:cx3="http://schemas.microsoft.com/office/drawing/2016/5/9/chartex" xmlns:cx4="http://schemas.microsoft.com/office/drawing/2016/5/10/chartex" xmlns:cx5="http://schemas.microsoft.com/office/drawing/2016/5/11/chartex" xmlns:cx6="http://schemas.microsoft.com/office/drawing/2016/5/12/chartex" xmlns:cx7="http://schemas.microsoft.com/office/drawing/2016/5/13/chartex" xmlns:cx8="http://schemas.microsoft.com/office/drawing/2016/5/14/chartex" xmlns:mc="http://schemas.openxmlformats.org/markup-compatibility/2006" xmlns:aink="http://schemas.microsoft.com/office/drawing/2016/ink" xmlns:am3d="http://schemas.microsoft.com/office/drawing/2017/model3d" xmlns:o="urn:schemas-microsoft-com:office:office" xmlns:r="http://schemas.openxmlformats.org/officeDocument/2006/relationships" xmlns:m="http://schemas.openxmlformats.org/officeDocument/2006/math" xmlns:v="urn:schemas-microsoft-com:vml" xmlns:wp14="http://schemas.microsoft.com/office/word/2010/wordprocessingDrawing" xmlns:wp="http://schemas.openxmlformats.org/drawingml/2006/wordprocessingDrawing" xmlns:w10="urn:schemas-microsoft-com:office:word" xmlns:w="http://schemas.openxmlformats.org/wordprocessingml/2006/main" xmlns:w14="http://schemas.microsoft.com/office/word/2010/wordml" xmlns:w15="http://schemas.microsoft.com/office/word/2012/wordml" xmlns:w16cid="http://schemas.microsoft.com/office/word/2016/wordml/cid" xmlns:w16se="http://schemas.microsoft.com/office/word/2015/wordml/symex" xmlns:wpg="http://schemas.microsoft.com/office/word/2010/wordprocessingGroup" xmlns:wpi="http://schemas.microsoft.com/office/word/2010/wordprocessingInk" xmlns:wne="http://schemas.microsoft.com/office/word/2006/wordml" xmlns:wps="http://schemas.microsoft.com/office/word/2010/wordprocessingShape" mc:Ignorable="w14 w15 w16se w16cid wp14">
+  <w:footnote w:type="separator" w:id="-1">
+    <w:p>
+      <w:r>
+        <w:separator/>
+      </w:r>
+    </w:p>
+  </w:footnote>
+  <w:footnote w:type="continuationSeparator" w:id="0">
+    <w:p>
+      <w:r>
+        <w:continuationSeparator/>
+      </w:r>
+    </w:p>
+  </w:footnote>
+</w:footnotes>
+</file>
+
 <file path=word/numbering.xml><?xml version="1.0" encoding="utf-8"?>
 <w:numbering xmlns:wpc="http://schemas.microsoft.com/office/word/2010/wordprocessingCanvas" xmlns:cx="http://schemas.microsoft.com/office/drawing/2014/chartex" xmlns:cx1="http://schemas.microsoft.com/office/drawing/2015/9/8/chartex" xmlns:cx2="http://schemas.microsoft.com/office/drawing/2015/10/21/chartex" xmlns:cx3="http://schemas.microsoft.com/office/drawing/2016/5/9/chartex" xmlns:cx4="http://schemas.microsoft.com/office/drawing/2016/5/10/chartex" xmlns:cx5="http://schemas.microsoft.com/office/drawing/2016/5/11/chartex" xmlns:cx6="http://schemas.microsoft.com/office/drawing/2016/5/12/chartex" xmlns:cx7="http://schemas.microsoft.com/office/drawing/2016/5/13/chartex" xmlns:cx8="http://schemas.microsoft.com/office/drawing/2016/5/14/chartex" xmlns:mc="http://schemas.openxmlformats.org/markup-compatibility/2006" xmlns:aink="http://schemas.microsoft.com/office/drawing/2016/ink" xmlns:am3d="http://schemas.microsoft.com/office/drawing/2017/model3d" xmlns:o="urn:schemas-microsoft-com:office:office" xmlns:r="http://schemas.openxmlformats.org/officeDocument/2006/relationships" xmlns:m="http://schemas.openxmlformats.org/officeDocument/2006/math" xmlns:v="urn:schemas-microsoft-com:vml" xmlns:wp14="http://schemas.microsoft.com/office/word/2010/wordprocessingDrawing" xmlns:wp="http://schemas.openxmlformats.org/drawingml/2006/wordprocessingDrawing" xmlns:w10="urn:schemas-microsoft-com:office:word" xmlns:w="http://schemas.openxmlformats.org/wordprocessingml/2006/main" xmlns:w14="http://schemas.microsoft.com/office/word/2010/wordml" xmlns:w15="http://schemas.microsoft.com/office/word/2012/wordml" xmlns:w16cid="http://schemas.microsoft.com/office/word/2016/wordml/cid" xmlns:w16se="http://schemas.microsoft.com/office/word/2015/wordml/symex" xmlns:wpg="http://schemas.microsoft.com/office/word/2010/wordprocessingGroup" xmlns:wpi="http://schemas.microsoft.com/office/word/2010/wordprocessingInk" xmlns:wne="http://schemas.microsoft.com/office/word/2006/wordml" xmlns:wps="http://schemas.microsoft.com/office/word/2010/wordprocessingShape" mc:Ignorable="w14 w15 w16se w16cid wp14">
   <w:abstractNum w:abstractNumId="0" w15:restartNumberingAfterBreak="0">
+    <w:nsid w:val="0F420230"/>
+    <w:multiLevelType w:val="hybridMultilevel"/>
+    <w:tmpl w:val="48D8DEF8"/>
+    <w:lvl w:ilvl="0" w:tplc="0409000F">
+      <w:start w:val="1"/>
+      <w:numFmt w:val="decimal"/>
+      <w:lvlText w:val="%1."/>
+      <w:lvlJc w:val="left"/>
+      <w:pPr>
+        <w:ind w:left="480" w:hanging="480"/>
+      </w:pPr>
+    </w:lvl>
+    <w:lvl w:ilvl="1" w:tplc="04090019" w:tentative="1">
+      <w:start w:val="1"/>
+      <w:numFmt w:val="ideographTraditional"/>
+      <w:lvlText w:val="%2、"/>
+      <w:lvlJc w:val="left"/>
+      <w:pPr>
+        <w:ind w:left="960" w:hanging="480"/>
+      </w:pPr>
+    </w:lvl>
+    <w:lvl w:ilvl="2" w:tplc="0409001B" w:tentative="1">
+      <w:start w:val="1"/>
+      <w:numFmt w:val="lowerRoman"/>
+      <w:lvlText w:val="%3."/>
+      <w:lvlJc w:val="right"/>
+      <w:pPr>
+        <w:ind w:left="1440" w:hanging="480"/>
+      </w:pPr>
+    </w:lvl>
+    <w:lvl w:ilvl="3" w:tplc="0409000F" w:tentative="1">
+      <w:start w:val="1"/>
+      <w:numFmt w:val="decimal"/>
+      <w:lvlText w:val="%4."/>
+      <w:lvlJc w:val="left"/>
+      <w:pPr>
+        <w:ind w:left="1920" w:hanging="480"/>
+      </w:pPr>
+    </w:lvl>
+    <w:lvl w:ilvl="4" w:tplc="04090019" w:tentative="1">
+      <w:start w:val="1"/>
+      <w:numFmt w:val="ideographTraditional"/>
+      <w:lvlText w:val="%5、"/>
+      <w:lvlJc w:val="left"/>
+      <w:pPr>
+        <w:ind w:left="2400" w:hanging="480"/>
+      </w:pPr>
+    </w:lvl>
+    <w:lvl w:ilvl="5" w:tplc="0409001B" w:tentative="1">
+      <w:start w:val="1"/>
+      <w:numFmt w:val="lowerRoman"/>
+      <w:lvlText w:val="%6."/>
+      <w:lvlJc w:val="right"/>
+      <w:pPr>
+        <w:ind w:left="2880" w:hanging="480"/>
+      </w:pPr>
+    </w:lvl>
+    <w:lvl w:ilvl="6" w:tplc="0409000F" w:tentative="1">
+      <w:start w:val="1"/>
+      <w:numFmt w:val="decimal"/>
+      <w:lvlText w:val="%7."/>
+      <w:lvlJc w:val="left"/>
+      <w:pPr>
+        <w:ind w:left="3360" w:hanging="480"/>
+      </w:pPr>
+    </w:lvl>
+    <w:lvl w:ilvl="7" w:tplc="04090019" w:tentative="1">
+      <w:start w:val="1"/>
+      <w:numFmt w:val="ideographTraditional"/>
+      <w:lvlText w:val="%8、"/>
+      <w:lvlJc w:val="left"/>
+      <w:pPr>
+        <w:ind w:left="3840" w:hanging="480"/>
+      </w:pPr>
+    </w:lvl>
+    <w:lvl w:ilvl="8" w:tplc="0409001B" w:tentative="1">
+      <w:start w:val="1"/>
+      <w:numFmt w:val="lowerRoman"/>
+      <w:lvlText w:val="%9."/>
+      <w:lvlJc w:val="right"/>
+      <w:pPr>
+        <w:ind w:left="4320" w:hanging="480"/>
+      </w:pPr>
+    </w:lvl>
+  </w:abstractNum>
+  <w:abstractNum w:abstractNumId="1" w15:restartNumberingAfterBreak="0">
     <w:nsid w:val="30072F9D"/>
     <w:multiLevelType w:val="hybridMultilevel"/>
     <w:tmpl w:val="FCA602DA"/>
@@ -356,6 +891,9 @@
     </w:lvl>
   </w:abstractNum>
   <w:num w:numId="1">
+    <w:abstractNumId w:val="1"/>
+  </w:num>
+  <w:num w:numId="2">
     <w:abstractNumId w:val="0"/>
   </w:num>
 </w:numbering>
@@ -796,6 +1334,66 @@
       <w:ind w:leftChars="200" w:left="480"/>
     </w:pPr>
   </w:style>
+  <w:style w:type="paragraph" w:styleId="a4">
+    <w:name w:val="header"/>
+    <w:basedOn w:val="a"/>
+    <w:link w:val="a5"/>
+    <w:uiPriority w:val="99"/>
+    <w:unhideWhenUsed/>
+    <w:rsid w:val="00123F1C"/>
+    <w:pPr>
+      <w:tabs>
+        <w:tab w:val="center" w:pos="4153"/>
+        <w:tab w:val="right" w:pos="8306"/>
+      </w:tabs>
+      <w:snapToGrid w:val="0"/>
+    </w:pPr>
+    <w:rPr>
+      <w:sz w:val="20"/>
+      <w:szCs w:val="20"/>
+    </w:rPr>
+  </w:style>
+  <w:style w:type="character" w:customStyle="1" w:styleId="a5">
+    <w:name w:val="頁首 字元"/>
+    <w:basedOn w:val="a0"/>
+    <w:link w:val="a4"/>
+    <w:uiPriority w:val="99"/>
+    <w:rsid w:val="00123F1C"/>
+    <w:rPr>
+      <w:sz w:val="20"/>
+      <w:szCs w:val="20"/>
+    </w:rPr>
+  </w:style>
+  <w:style w:type="paragraph" w:styleId="a6">
+    <w:name w:val="footer"/>
+    <w:basedOn w:val="a"/>
+    <w:link w:val="a7"/>
+    <w:uiPriority w:val="99"/>
+    <w:unhideWhenUsed/>
+    <w:rsid w:val="00123F1C"/>
+    <w:pPr>
+      <w:tabs>
+        <w:tab w:val="center" w:pos="4153"/>
+        <w:tab w:val="right" w:pos="8306"/>
+      </w:tabs>
+      <w:snapToGrid w:val="0"/>
+    </w:pPr>
+    <w:rPr>
+      <w:sz w:val="20"/>
+      <w:szCs w:val="20"/>
+    </w:rPr>
+  </w:style>
+  <w:style w:type="character" w:customStyle="1" w:styleId="a7">
+    <w:name w:val="頁尾 字元"/>
+    <w:basedOn w:val="a0"/>
+    <w:link w:val="a6"/>
+    <w:uiPriority w:val="99"/>
+    <w:rsid w:val="00123F1C"/>
+    <w:rPr>
+      <w:sz w:val="20"/>
+      <w:szCs w:val="20"/>
+    </w:rPr>
+  </w:style>
 </w:styles>
 </file>
 

</xml_diff>